<commit_message>
Adding image tag processor.
</commit_message>
<xml_diff>
--- a/src/test/resources/net/sl/LinkTagProcessorTest-template.docx
+++ b/src/test/resources/net/sl/LinkTagProcessorTest-template.docx
@@ -12,37 +12,27 @@
       <w:r>
         <w:t>{{</w:t>
       </w:r>
-      <w:proofErr w:type="spellStart"/>
-      <w:r>
-        <w:t>link:text</w:t>
-      </w:r>
-      <w:proofErr w:type="spellEnd"/>
-      <w:r>
-        <w:t>=</w:t>
-      </w:r>
-      <w:proofErr w:type="spellStart"/>
+      <w:r>
+        <w:t>link:text=</w:t>
+      </w:r>
       <w:r>
         <w:t>linkText</w:t>
       </w:r>
-      <w:proofErr w:type="spellEnd"/>
+      <w:r>
+        <w:t xml:space="preserve"> url=</w:t>
+      </w:r>
+      <w:r>
+        <w:t>linkUrl</w:t>
+      </w:r>
       <w:r>
         <w:t xml:space="preserve"> </w:t>
       </w:r>
-      <w:proofErr w:type="spellStart"/>
-      <w:r>
-        <w:t>url</w:t>
-      </w:r>
-      <w:proofErr w:type="spellEnd"/>
-      <w:r>
-        <w:t>=</w:t>
-      </w:r>
-      <w:proofErr w:type="spellStart"/>
-      <w:r>
-        <w:t>linkUrl</w:t>
-      </w:r>
-      <w:bookmarkStart w:id="0" w:name="_GoBack"/>
-      <w:bookmarkEnd w:id="0"/>
-      <w:proofErr w:type="spellEnd"/>
+      <w:r>
+        <w:t>color=</w:t>
+      </w:r>
+      <w:r>
+        <w:t>linkColor</w:t>
+      </w:r>
       <w:r>
         <w:t xml:space="preserve"> </w:t>
       </w:r>
@@ -63,44 +53,40 @@
       <w:r>
         <w:t xml:space="preserve">To fill the link tag above a POJO expected with methods </w:t>
       </w:r>
-      <w:proofErr w:type="spellStart"/>
-      <w:proofErr w:type="gramStart"/>
       <w:r>
         <w:rPr>
           <w:b/>
         </w:rPr>
-        <w:t>getLinkText</w:t>
-      </w:r>
-      <w:proofErr w:type="spellEnd"/>
+        <w:t>getLinkText()</w:t>
+      </w:r>
+      <w:r>
+        <w:t xml:space="preserve"> to return the link text</w:t>
+      </w:r>
+      <w:r>
+        <w:t xml:space="preserve">, </w:t>
+      </w:r>
       <w:r>
         <w:rPr>
           <w:b/>
         </w:rPr>
-        <w:t>(</w:t>
-      </w:r>
-      <w:proofErr w:type="gramEnd"/>
+        <w:t>getLinkColor()</w:t>
+      </w:r>
+      <w:r>
+        <w:t xml:space="preserve"> to return link </w:t>
+      </w:r>
+      <w:bookmarkStart w:id="0" w:name="_GoBack"/>
+      <w:bookmarkEnd w:id="0"/>
+      <w:r>
+        <w:t>color,</w:t>
+      </w:r>
+      <w:r>
+        <w:t xml:space="preserve"> and </w:t>
+      </w:r>
       <w:r>
         <w:rPr>
           <w:b/>
         </w:rPr>
-        <w:t>)</w:t>
-      </w:r>
-      <w:r>
-        <w:t xml:space="preserve"> to return the link text and </w:t>
-      </w:r>
-      <w:proofErr w:type="spellStart"/>
-      <w:r>
-        <w:rPr>
-          <w:b/>
-        </w:rPr>
-        <w:t>getLinkUrl</w:t>
-      </w:r>
-      <w:proofErr w:type="spellEnd"/>
-      <w:r>
-        <w:rPr>
-          <w:b/>
-        </w:rPr>
-        <w:t>()</w:t>
+        <w:t>getLinkUrl()</w:t>
       </w:r>
       <w:r>
         <w:t xml:space="preserve"> to return the link URL.</w:t>

</xml_diff>